<commit_message>
add affiliations to pdf
</commit_message>
<xml_diff>
--- a/public/index.docx
+++ b/public/index.docx
@@ -15,7 +15,13 @@
         <w:pStyle w:val="Author"/>
       </w:pPr>
       <w:r>
-        <w:t xml:space="preserve">Uri Neri</w:t>
+        <w:t xml:space="preserve">Uri Neri*</w:t>
+      </w:r>
+      <w:r>
+        <w:rPr>
+          <w:vertAlign w:val="superscript"/>
+        </w:rPr>
+        <w:t xml:space="preserve">1</w:t>
       </w:r>
     </w:p>
     <w:p>
@@ -25,6 +31,12 @@
       <w:r>
         <w:t xml:space="preserve">Antonio Pedro Camargo</w:t>
       </w:r>
+      <w:r>
+        <w:rPr>
+          <w:vertAlign w:val="superscript"/>
+        </w:rPr>
+        <w:t xml:space="preserve">1</w:t>
+      </w:r>
     </w:p>
     <w:p>
       <w:pPr>
@@ -33,6 +45,12 @@
       <w:r>
         <w:t xml:space="preserve">Brian Bushnell</w:t>
       </w:r>
+      <w:r>
+        <w:rPr>
+          <w:vertAlign w:val="superscript"/>
+        </w:rPr>
+        <w:t xml:space="preserve">1</w:t>
+      </w:r>
     </w:p>
     <w:p>
       <w:pPr>
@@ -40,6 +58,26 @@
       </w:pPr>
       <w:r>
         <w:t xml:space="preserve">Simon Roux</w:t>
+      </w:r>
+      <w:r>
+        <w:rPr>
+          <w:vertAlign w:val="superscript"/>
+        </w:rPr>
+        <w:t xml:space="preserve">1</w:t>
+      </w:r>
+    </w:p>
+    <w:p>
+      <w:pPr>
+        <w:pStyle w:val="FirstParagraph"/>
+      </w:pPr>
+      <w:r>
+        <w:t xml:space="preserve">1: DOE Joint Genome Institute, Berkeley, CA, USA</w:t>
+      </w:r>
+      <w:r>
+        <w:br/>
+      </w:r>
+      <w:r>
+        <w:t xml:space="preserve">* Uri Neri (uneri@lbl.gov)</w:t>
       </w:r>
     </w:p>
     <w:bookmarkStart w:id="20" w:name="sec-abstract"/>
@@ -1824,43 +1862,7 @@
         <w:t xml:space="preserve">nuc44</w:t>
       </w:r>
       <w:r>
-        <w:t xml:space="preserve">. This allowed us to:</w:t>
-      </w:r>
-    </w:p>
-    <w:p>
-      <w:pPr>
-        <w:pStyle w:val="Compact"/>
-        <w:numPr>
-          <w:ilvl w:val="0"/>
-          <w:numId w:val="1001"/>
-        </w:numPr>
-      </w:pPr>
-      <w:r>
-        <w:t xml:space="preserve">Calculate edit distances independently of tool-specific scoring schemes</w:t>
-      </w:r>
-    </w:p>
-    <w:p>
-      <w:pPr>
-        <w:pStyle w:val="Compact"/>
-        <w:numPr>
-          <w:ilvl w:val="0"/>
-          <w:numId w:val="1001"/>
-        </w:numPr>
-      </w:pPr>
-      <w:r>
-        <w:t xml:space="preserve">Verify reported matches and their orientations</w:t>
-      </w:r>
-    </w:p>
-    <w:p>
-      <w:pPr>
-        <w:pStyle w:val="Compact"/>
-        <w:numPr>
-          <w:ilvl w:val="0"/>
-          <w:numId w:val="1001"/>
-        </w:numPr>
-      </w:pPr>
-      <w:r>
-        <w:t xml:space="preserve">Generate standardized alignment visualizations for manual comparison</w:t>
+        <w:t xml:space="preserve">. This allowed us to calculate edit distances independently of tool-specific scoring schemes, verify the reported matches and their orientations, and generate standardized alignment visualizations for manual comparison.</w:t>
       </w:r>
     </w:p>
     <w:bookmarkEnd w:id="38"/>
@@ -1972,7 +1974,7 @@
         <w:t xml:space="preserve">21</w:t>
       </w:r>
       <w:r>
-        <w:t xml:space="preserve">. For each tool, several metrics were recorded, including wall clock time, Peak memory usage, CPU utilization, I/O operations (see fig-workflow for an overview of the synthetic data workflow). Memory efficiency was calculated as the ratio of the peak memory usage divided by the total allocated memory, and it is important to note that certain tools would identify available memory and utilize all of it, while other tools would utilize it in a deterministic manner given input size, parameters, threads, batch size, etc. This can also affect the overall runtime for different tools, making it difficult to directly compare the scaling efficiency of different tools. Additionally, the runtime reported is not the actual runtime of the tool, but rather the runtime of the SLURM job. While most tools were run as a single job, some tools (notably blastn-short) failed to complete given our maximum available resources (either due to time or memory constraints), and were instead run as multiple jobs, on different subsets of the data. As such, the runtime reported for these tools is the sum of the runtime of all their jobs.</w:t>
+        <w:t xml:space="preserve">. For each tool, several metrics were recorded, including wall clock time, Peak memory usage, CPU utilization, I/O operations (see supplementary figure 1 for an overview of the synthetic data workflow). Memory efficiency was calculated as the ratio of the peak memory usage divided by the total allocated memory, and it is important to note that certain tools would identify available memory and utilize all of it, while other tools would utilize it in a deterministic manner given input size, parameters, threads, batch size, etc. This can also affect the overall runtime for different tools, making it difficult to directly compare the scaling efficiency of different tools. Additionally, the runtime reported is not the actual runtime of the tool, but rather the runtime of the SLURM job. While most tools were run as a single job, some tools (notably blastn-short) failed to complete given our maximum available resources (either due to time or memory constraints), and were instead run as multiple jobs, on different subsets of the data. As such, the runtime reported for these tools is the sum of the runtime of all their jobs.</w:t>
       </w:r>
     </w:p>
     <w:bookmarkEnd w:id="41"/>
@@ -2497,7 +2499,7 @@
       <w:pPr>
         <w:numPr>
           <w:ilvl w:val="0"/>
-          <w:numId w:val="1002"/>
+          <w:numId w:val="1001"/>
         </w:numPr>
       </w:pPr>
       <w:r>
@@ -2524,7 +2526,7 @@
       <w:pPr>
         <w:numPr>
           <w:ilvl w:val="0"/>
-          <w:numId w:val="1002"/>
+          <w:numId w:val="1001"/>
         </w:numPr>
       </w:pPr>
       <w:r>
@@ -2563,7 +2565,7 @@
       <w:pPr>
         <w:numPr>
           <w:ilvl w:val="0"/>
-          <w:numId w:val="1002"/>
+          <w:numId w:val="1001"/>
         </w:numPr>
       </w:pPr>
       <w:r>
@@ -2630,7 +2632,7 @@
       <w:pPr>
         <w:numPr>
           <w:ilvl w:val="0"/>
-          <w:numId w:val="1002"/>
+          <w:numId w:val="1001"/>
         </w:numPr>
       </w:pPr>
       <w:r>
@@ -5274,36 +5276,6 @@
     <w:abstractNumId w:val="990"/>
   </w:num>
   <w:num w:numId="1001">
-    <w:abstractNumId w:val="99411"/>
-    <w:lvlOverride w:ilvl="0">
-      <w:startOverride w:val="1"/>
-    </w:lvlOverride>
-    <w:lvlOverride w:ilvl="1">
-      <w:startOverride w:val="1"/>
-    </w:lvlOverride>
-    <w:lvlOverride w:ilvl="2">
-      <w:startOverride w:val="1"/>
-    </w:lvlOverride>
-    <w:lvlOverride w:ilvl="3">
-      <w:startOverride w:val="1"/>
-    </w:lvlOverride>
-    <w:lvlOverride w:ilvl="4">
-      <w:startOverride w:val="1"/>
-    </w:lvlOverride>
-    <w:lvlOverride w:ilvl="5">
-      <w:startOverride w:val="1"/>
-    </w:lvlOverride>
-    <w:lvlOverride w:ilvl="6">
-      <w:startOverride w:val="1"/>
-    </w:lvlOverride>
-    <w:lvlOverride w:ilvl="7">
-      <w:startOverride w:val="1"/>
-    </w:lvlOverride>
-    <w:lvlOverride w:ilvl="8">
-      <w:startOverride w:val="1"/>
-    </w:lvlOverride>
-  </w:num>
-  <w:num w:numId="1002">
     <w:abstractNumId w:val="99411"/>
     <w:lvlOverride w:ilvl="0">
       <w:startOverride w:val="1"/>

</xml_diff>